<commit_message>
se modifica manual de usuario
</commit_message>
<xml_diff>
--- a/manual-usuario.docx
+++ b/manual-usuario.docx
@@ -14,8 +14,6 @@
           <w:lang w:val="es-ES"/>
         </w:rPr>
       </w:pPr>
-      <w:bookmarkStart w:id="0" w:name="_GoBack"/>
-      <w:bookmarkEnd w:id="0"/>
       <w:r>
         <w:rPr>
           <w:rFonts w:ascii="Segoe UI" w:hAnsi="Segoe UI" w:cs="Segoe UI"/>
@@ -244,6 +242,33 @@
     </w:p>
     <w:p>
       <w:pPr>
+        <w:rPr>
+          <w:lang w:val="es-ES"/>
+        </w:rPr>
+      </w:pPr>
+      <w:r>
+        <w:rPr>
+          <w:lang w:val="es-ES"/>
+        </w:rPr>
+        <w:t>NO SE DEBEN EJECUTAR LOS TEST EN EL PROYECTO</w:t>
+      </w:r>
+      <w:r>
+        <w:rPr>
+          <w:lang w:val="es-ES"/>
+        </w:rPr>
+        <w:t xml:space="preserve"> SOLO COMENTAR Y DESCOMENTAR LOS VUELOS QUE SE QUIEREN VERIFICAR, EJECUTAR Y VERIFICAR LA SALIDA</w:t>
+      </w:r>
+      <w:bookmarkStart w:id="0" w:name="_GoBack"/>
+      <w:bookmarkEnd w:id="0"/>
+      <w:r>
+        <w:rPr>
+          <w:lang w:val="es-ES"/>
+        </w:rPr>
+        <w:t>.</w:t>
+      </w:r>
+    </w:p>
+    <w:p>
+      <w:pPr>
         <w:pStyle w:val="NormalWeb"/>
         <w:numPr>
           <w:ilvl w:val="0"/>
@@ -251,6 +276,7 @@
         </w:numPr>
         <w:shd w:val="clear" w:color="auto" w:fill="FFFFFF"/>
         <w:spacing w:before="0" w:beforeAutospacing="0"/>
+        <w:ind w:left="360"/>
         <w:rPr>
           <w:rFonts w:ascii="Segoe UI" w:hAnsi="Segoe UI" w:cs="Segoe UI"/>
           <w:color w:val="1F2328"/>

</xml_diff>